<commit_message>
Add version and satker information to views and implement footer in layout
</commit_message>
<xml_diff>
--- a/storage/app/public/templates/6ALNH1DPbuAbXP3t3muIDuCOQ7Wjqd1WTR9zqXlS.docx
+++ b/storage/app/public/templates/6ALNH1DPbuAbXP3t3muIDuCOQ7Wjqd1WTR9zqXlS.docx
@@ -23,7 +23,7 @@
           <w:szCs w:val="24"/>
         </w:rPr>
         <w:drawing>
-          <wp:inline distT="0" distB="0" distL="0" distR="0">
+          <wp:inline distT="0" distB="0" distL="0" distR="0" wp14:anchorId="47EF83A7" wp14:editId="4A9A878B">
             <wp:extent cx="929032" cy="720000"/>
             <wp:effectExtent l="0" t="0" r="0" b="0"/>
             <wp:docPr id="4" name="image1.png" descr="Logo&#10;&#10;Description automatically generated"/>
@@ -123,31 +123,7 @@
           <w:sz w:val="24"/>
           <w:szCs w:val="24"/>
         </w:rPr>
-        <w:t>${</w:t>
-      </w:r>
-      <w:proofErr w:type="spellStart"/>
-      <w:r>
-        <w:rPr>
-          <w:rFonts w:ascii="Arial" w:eastAsia="Arial" w:hAnsi="Arial" w:cs="Arial"/>
-          <w:b/>
-          <w:i/>
-          <w:color w:val="000000" w:themeColor="text1"/>
-          <w:sz w:val="24"/>
-          <w:szCs w:val="24"/>
-        </w:rPr>
-        <w:t>u_kabupaten</w:t>
-      </w:r>
-      <w:proofErr w:type="spellEnd"/>
-      <w:r>
-        <w:rPr>
-          <w:rFonts w:ascii="Arial" w:eastAsia="Arial" w:hAnsi="Arial" w:cs="Arial"/>
-          <w:b/>
-          <w:i/>
-          <w:color w:val="000000" w:themeColor="text1"/>
-          <w:sz w:val="24"/>
-          <w:szCs w:val="24"/>
-        </w:rPr>
-        <w:t>}</w:t>
+        <w:t>${u_kabupaten}</w:t>
       </w:r>
     </w:p>
     <w:p>
@@ -216,27 +192,7 @@
           <w:sz w:val="24"/>
           <w:szCs w:val="24"/>
         </w:rPr>
-        <w:t>${</w:t>
-      </w:r>
-      <w:proofErr w:type="spellStart"/>
-      <w:r>
-        <w:rPr>
-          <w:rFonts w:ascii="Bookman Old Style" w:eastAsia="Bookman Old Style" w:hAnsi="Bookman Old Style" w:cs="Bookman Old Style"/>
-          <w:color w:val="000000" w:themeColor="text1"/>
-          <w:sz w:val="24"/>
-          <w:szCs w:val="24"/>
-        </w:rPr>
-        <w:t>nomor</w:t>
-      </w:r>
-      <w:proofErr w:type="spellEnd"/>
-      <w:r>
-        <w:rPr>
-          <w:rFonts w:ascii="Bookman Old Style" w:eastAsia="Bookman Old Style" w:hAnsi="Bookman Old Style" w:cs="Bookman Old Style"/>
-          <w:color w:val="000000" w:themeColor="text1"/>
-          <w:sz w:val="24"/>
-          <w:szCs w:val="24"/>
-        </w:rPr>
-        <w:t>}</w:t>
+        <w:t>${nomor}</w:t>
       </w:r>
     </w:p>
     <w:p>
@@ -297,7 +253,6 @@
                 <w:szCs w:val="24"/>
               </w:rPr>
             </w:pPr>
-            <w:proofErr w:type="spellStart"/>
             <w:r>
               <w:rPr>
                 <w:rFonts w:ascii="Bookman Old Style" w:eastAsia="Bookman Old Style" w:hAnsi="Bookman Old Style" w:cs="Bookman Old Style"/>
@@ -307,7 +262,6 @@
               </w:rPr>
               <w:t>Menimbang</w:t>
             </w:r>
-            <w:proofErr w:type="spellEnd"/>
           </w:p>
         </w:tc>
         <w:tc>
@@ -357,17 +311,33 @@
                 <w:szCs w:val="24"/>
               </w:rPr>
             </w:pPr>
-            <w:proofErr w:type="spellStart"/>
-            <w:r>
-              <w:rPr>
-                <w:rFonts w:ascii="Bookman Old Style" w:eastAsia="Bookman Old Style" w:hAnsi="Bookman Old Style" w:cs="Bookman Old Style"/>
-                <w:color w:val="000000" w:themeColor="text1"/>
-                <w:sz w:val="24"/>
-                <w:szCs w:val="24"/>
-              </w:rPr>
-              <w:t>bahwa</w:t>
-            </w:r>
-            <w:proofErr w:type="spellEnd"/>
+            <w:r>
+              <w:rPr>
+                <w:rFonts w:ascii="Bookman Old Style" w:eastAsia="Bookman Old Style" w:hAnsi="Bookman Old Style" w:cs="Bookman Old Style"/>
+                <w:color w:val="000000" w:themeColor="text1"/>
+                <w:sz w:val="24"/>
+                <w:szCs w:val="24"/>
+              </w:rPr>
+              <w:t>bahwa dalam rangka pelaksanaan kegiatan</w:t>
+            </w:r>
+            <w:r>
+              <w:rPr>
+                <w:rFonts w:ascii="Bookman Old Style" w:eastAsia="Bookman Old Style" w:hAnsi="Bookman Old Style" w:cs="Bookman Old Style"/>
+                <w:color w:val="000000" w:themeColor="text1"/>
+                <w:sz w:val="24"/>
+                <w:szCs w:val="24"/>
+              </w:rPr>
+              <w:t xml:space="preserve"> ${kegiatan}</w:t>
+            </w:r>
+            <w:r>
+              <w:rPr>
+                <w:rFonts w:ascii="Bookman Old Style" w:eastAsia="Bookman Old Style" w:hAnsi="Bookman Old Style" w:cs="Bookman Old Style"/>
+                <w:color w:val="000000" w:themeColor="text1"/>
+                <w:sz w:val="24"/>
+                <w:szCs w:val="24"/>
+              </w:rPr>
+              <w:t xml:space="preserve"> perlu menugaskan nama yang tersebut dalam surat tugas ini</w:t>
+            </w:r>
             <w:r>
               <w:rPr>
                 <w:rFonts w:ascii="Bookman Old Style" w:eastAsia="Bookman Old Style" w:hAnsi="Bookman Old Style" w:cs="Bookman Old Style"/>
@@ -377,334 +347,14 @@
               </w:rPr>
               <w:t xml:space="preserve"> </w:t>
             </w:r>
-            <w:proofErr w:type="spellStart"/>
-            <w:r>
-              <w:rPr>
-                <w:rFonts w:ascii="Bookman Old Style" w:eastAsia="Bookman Old Style" w:hAnsi="Bookman Old Style" w:cs="Bookman Old Style"/>
-                <w:color w:val="000000" w:themeColor="text1"/>
-                <w:sz w:val="24"/>
-                <w:szCs w:val="24"/>
-              </w:rPr>
-              <w:t>dalam</w:t>
-            </w:r>
-            <w:proofErr w:type="spellEnd"/>
-            <w:r>
-              <w:rPr>
-                <w:rFonts w:ascii="Bookman Old Style" w:eastAsia="Bookman Old Style" w:hAnsi="Bookman Old Style" w:cs="Bookman Old Style"/>
-                <w:color w:val="000000" w:themeColor="text1"/>
-                <w:sz w:val="24"/>
-                <w:szCs w:val="24"/>
-              </w:rPr>
-              <w:t xml:space="preserve"> </w:t>
-            </w:r>
-            <w:proofErr w:type="spellStart"/>
-            <w:r>
-              <w:rPr>
-                <w:rFonts w:ascii="Bookman Old Style" w:eastAsia="Bookman Old Style" w:hAnsi="Bookman Old Style" w:cs="Bookman Old Style"/>
-                <w:color w:val="000000" w:themeColor="text1"/>
-                <w:sz w:val="24"/>
-                <w:szCs w:val="24"/>
-              </w:rPr>
-              <w:t>rangka</w:t>
-            </w:r>
-            <w:proofErr w:type="spellEnd"/>
-            <w:r>
-              <w:rPr>
-                <w:rFonts w:ascii="Bookman Old Style" w:eastAsia="Bookman Old Style" w:hAnsi="Bookman Old Style" w:cs="Bookman Old Style"/>
-                <w:color w:val="000000" w:themeColor="text1"/>
-                <w:sz w:val="24"/>
-                <w:szCs w:val="24"/>
-              </w:rPr>
-              <w:t xml:space="preserve"> </w:t>
-            </w:r>
-            <w:proofErr w:type="spellStart"/>
-            <w:r>
-              <w:rPr>
-                <w:rFonts w:ascii="Bookman Old Style" w:eastAsia="Bookman Old Style" w:hAnsi="Bookman Old Style" w:cs="Bookman Old Style"/>
-                <w:color w:val="000000" w:themeColor="text1"/>
-                <w:sz w:val="24"/>
-                <w:szCs w:val="24"/>
-              </w:rPr>
-              <w:t>pelaksanaan</w:t>
-            </w:r>
-            <w:proofErr w:type="spellEnd"/>
-            <w:r>
-              <w:rPr>
-                <w:rFonts w:ascii="Bookman Old Style" w:eastAsia="Bookman Old Style" w:hAnsi="Bookman Old Style" w:cs="Bookman Old Style"/>
-                <w:color w:val="000000" w:themeColor="text1"/>
-                <w:sz w:val="24"/>
-                <w:szCs w:val="24"/>
-              </w:rPr>
-              <w:t xml:space="preserve"> </w:t>
-            </w:r>
-            <w:proofErr w:type="spellStart"/>
-            <w:r>
-              <w:rPr>
-                <w:rFonts w:ascii="Bookman Old Style" w:eastAsia="Bookman Old Style" w:hAnsi="Bookman Old Style" w:cs="Bookman Old Style"/>
-                <w:color w:val="000000" w:themeColor="text1"/>
-                <w:sz w:val="24"/>
-                <w:szCs w:val="24"/>
-              </w:rPr>
-              <w:t>kegiatan</w:t>
-            </w:r>
-            <w:proofErr w:type="spellEnd"/>
-            <w:r>
-              <w:rPr>
-                <w:rFonts w:ascii="Bookman Old Style" w:eastAsia="Bookman Old Style" w:hAnsi="Bookman Old Style" w:cs="Bookman Old Style"/>
-                <w:color w:val="000000" w:themeColor="text1"/>
-                <w:sz w:val="24"/>
-                <w:szCs w:val="24"/>
-              </w:rPr>
-              <w:t xml:space="preserve"> ${</w:t>
-            </w:r>
-            <w:proofErr w:type="spellStart"/>
-            <w:r>
-              <w:rPr>
-                <w:rFonts w:ascii="Bookman Old Style" w:eastAsia="Bookman Old Style" w:hAnsi="Bookman Old Style" w:cs="Bookman Old Style"/>
-                <w:color w:val="000000" w:themeColor="text1"/>
-                <w:sz w:val="24"/>
-                <w:szCs w:val="24"/>
-              </w:rPr>
-              <w:t>kegiatan</w:t>
-            </w:r>
-            <w:proofErr w:type="spellEnd"/>
-            <w:r>
-              <w:rPr>
-                <w:rFonts w:ascii="Bookman Old Style" w:eastAsia="Bookman Old Style" w:hAnsi="Bookman Old Style" w:cs="Bookman Old Style"/>
-                <w:color w:val="000000" w:themeColor="text1"/>
-                <w:sz w:val="24"/>
-                <w:szCs w:val="24"/>
-              </w:rPr>
-              <w:t>}</w:t>
-            </w:r>
-            <w:r>
-              <w:rPr>
-                <w:rFonts w:ascii="Bookman Old Style" w:eastAsia="Bookman Old Style" w:hAnsi="Bookman Old Style" w:cs="Bookman Old Style"/>
-                <w:color w:val="000000" w:themeColor="text1"/>
-                <w:sz w:val="24"/>
-                <w:szCs w:val="24"/>
-              </w:rPr>
-              <w:t xml:space="preserve"> </w:t>
-            </w:r>
-            <w:proofErr w:type="spellStart"/>
-            <w:r>
-              <w:rPr>
-                <w:rFonts w:ascii="Bookman Old Style" w:eastAsia="Bookman Old Style" w:hAnsi="Bookman Old Style" w:cs="Bookman Old Style"/>
-                <w:color w:val="000000" w:themeColor="text1"/>
-                <w:sz w:val="24"/>
-                <w:szCs w:val="24"/>
-              </w:rPr>
-              <w:t>perlu</w:t>
-            </w:r>
-            <w:proofErr w:type="spellEnd"/>
-            <w:r>
-              <w:rPr>
-                <w:rFonts w:ascii="Bookman Old Style" w:eastAsia="Bookman Old Style" w:hAnsi="Bookman Old Style" w:cs="Bookman Old Style"/>
-                <w:color w:val="000000" w:themeColor="text1"/>
-                <w:sz w:val="24"/>
-                <w:szCs w:val="24"/>
-              </w:rPr>
-              <w:t xml:space="preserve"> </w:t>
-            </w:r>
-            <w:proofErr w:type="spellStart"/>
-            <w:r>
-              <w:rPr>
-                <w:rFonts w:ascii="Bookman Old Style" w:eastAsia="Bookman Old Style" w:hAnsi="Bookman Old Style" w:cs="Bookman Old Style"/>
-                <w:color w:val="000000" w:themeColor="text1"/>
-                <w:sz w:val="24"/>
-                <w:szCs w:val="24"/>
-              </w:rPr>
-              <w:t>menugaskan</w:t>
-            </w:r>
-            <w:proofErr w:type="spellEnd"/>
-            <w:r>
-              <w:rPr>
-                <w:rFonts w:ascii="Bookman Old Style" w:eastAsia="Bookman Old Style" w:hAnsi="Bookman Old Style" w:cs="Bookman Old Style"/>
-                <w:color w:val="000000" w:themeColor="text1"/>
-                <w:sz w:val="24"/>
-                <w:szCs w:val="24"/>
-              </w:rPr>
-              <w:t xml:space="preserve"> </w:t>
-            </w:r>
-            <w:proofErr w:type="spellStart"/>
-            <w:r>
-              <w:rPr>
-                <w:rFonts w:ascii="Bookman Old Style" w:eastAsia="Bookman Old Style" w:hAnsi="Bookman Old Style" w:cs="Bookman Old Style"/>
-                <w:color w:val="000000" w:themeColor="text1"/>
-                <w:sz w:val="24"/>
-                <w:szCs w:val="24"/>
-              </w:rPr>
-              <w:t>nama</w:t>
-            </w:r>
-            <w:proofErr w:type="spellEnd"/>
-            <w:r>
-              <w:rPr>
-                <w:rFonts w:ascii="Bookman Old Style" w:eastAsia="Bookman Old Style" w:hAnsi="Bookman Old Style" w:cs="Bookman Old Style"/>
-                <w:color w:val="000000" w:themeColor="text1"/>
-                <w:sz w:val="24"/>
-                <w:szCs w:val="24"/>
-              </w:rPr>
-              <w:t xml:space="preserve"> yang </w:t>
-            </w:r>
-            <w:proofErr w:type="spellStart"/>
-            <w:r>
-              <w:rPr>
-                <w:rFonts w:ascii="Bookman Old Style" w:eastAsia="Bookman Old Style" w:hAnsi="Bookman Old Style" w:cs="Bookman Old Style"/>
-                <w:color w:val="000000" w:themeColor="text1"/>
-                <w:sz w:val="24"/>
-                <w:szCs w:val="24"/>
-              </w:rPr>
-              <w:t>tersebut</w:t>
-            </w:r>
-            <w:proofErr w:type="spellEnd"/>
-            <w:r>
-              <w:rPr>
-                <w:rFonts w:ascii="Bookman Old Style" w:eastAsia="Bookman Old Style" w:hAnsi="Bookman Old Style" w:cs="Bookman Old Style"/>
-                <w:color w:val="000000" w:themeColor="text1"/>
-                <w:sz w:val="24"/>
-                <w:szCs w:val="24"/>
-              </w:rPr>
-              <w:t xml:space="preserve"> </w:t>
-            </w:r>
-            <w:proofErr w:type="spellStart"/>
-            <w:r>
-              <w:rPr>
-                <w:rFonts w:ascii="Bookman Old Style" w:eastAsia="Bookman Old Style" w:hAnsi="Bookman Old Style" w:cs="Bookman Old Style"/>
-                <w:color w:val="000000" w:themeColor="text1"/>
-                <w:sz w:val="24"/>
-                <w:szCs w:val="24"/>
-              </w:rPr>
-              <w:t>dalam</w:t>
-            </w:r>
-            <w:proofErr w:type="spellEnd"/>
-            <w:r>
-              <w:rPr>
-                <w:rFonts w:ascii="Bookman Old Style" w:eastAsia="Bookman Old Style" w:hAnsi="Bookman Old Style" w:cs="Bookman Old Style"/>
-                <w:color w:val="000000" w:themeColor="text1"/>
-                <w:sz w:val="24"/>
-                <w:szCs w:val="24"/>
-              </w:rPr>
-              <w:t xml:space="preserve"> </w:t>
-            </w:r>
-            <w:proofErr w:type="spellStart"/>
-            <w:r>
-              <w:rPr>
-                <w:rFonts w:ascii="Bookman Old Style" w:eastAsia="Bookman Old Style" w:hAnsi="Bookman Old Style" w:cs="Bookman Old Style"/>
-                <w:color w:val="000000" w:themeColor="text1"/>
-                <w:sz w:val="24"/>
-                <w:szCs w:val="24"/>
-              </w:rPr>
-              <w:t>surat</w:t>
-            </w:r>
-            <w:proofErr w:type="spellEnd"/>
-            <w:r>
-              <w:rPr>
-                <w:rFonts w:ascii="Bookman Old Style" w:eastAsia="Bookman Old Style" w:hAnsi="Bookman Old Style" w:cs="Bookman Old Style"/>
-                <w:color w:val="000000" w:themeColor="text1"/>
-                <w:sz w:val="24"/>
-                <w:szCs w:val="24"/>
-              </w:rPr>
-              <w:t xml:space="preserve"> </w:t>
-            </w:r>
-            <w:proofErr w:type="spellStart"/>
-            <w:r>
-              <w:rPr>
-                <w:rFonts w:ascii="Bookman Old Style" w:eastAsia="Bookman Old Style" w:hAnsi="Bookman Old Style" w:cs="Bookman Old Style"/>
-                <w:color w:val="000000" w:themeColor="text1"/>
-                <w:sz w:val="24"/>
-                <w:szCs w:val="24"/>
-              </w:rPr>
-              <w:t>tugas</w:t>
-            </w:r>
-            <w:proofErr w:type="spellEnd"/>
-            <w:r>
-              <w:rPr>
-                <w:rFonts w:ascii="Bookman Old Style" w:eastAsia="Bookman Old Style" w:hAnsi="Bookman Old Style" w:cs="Bookman Old Style"/>
-                <w:color w:val="000000" w:themeColor="text1"/>
-                <w:sz w:val="24"/>
-                <w:szCs w:val="24"/>
-              </w:rPr>
-              <w:t xml:space="preserve"> </w:t>
-            </w:r>
-            <w:proofErr w:type="spellStart"/>
-            <w:r>
-              <w:rPr>
-                <w:rFonts w:ascii="Bookman Old Style" w:eastAsia="Bookman Old Style" w:hAnsi="Bookman Old Style" w:cs="Bookman Old Style"/>
-                <w:color w:val="000000" w:themeColor="text1"/>
-                <w:sz w:val="24"/>
-                <w:szCs w:val="24"/>
-              </w:rPr>
-              <w:t>ini</w:t>
-            </w:r>
-            <w:proofErr w:type="spellEnd"/>
-            <w:r>
-              <w:rPr>
-                <w:rFonts w:ascii="Bookman Old Style" w:eastAsia="Bookman Old Style" w:hAnsi="Bookman Old Style" w:cs="Bookman Old Style"/>
-                <w:color w:val="000000" w:themeColor="text1"/>
-                <w:sz w:val="24"/>
-                <w:szCs w:val="24"/>
-              </w:rPr>
-              <w:t xml:space="preserve"> </w:t>
-            </w:r>
-            <w:proofErr w:type="spellStart"/>
-            <w:r>
-              <w:rPr>
-                <w:rFonts w:ascii="Bookman Old Style" w:eastAsia="Bookman Old Style" w:hAnsi="Bookman Old Style" w:cs="Bookman Old Style"/>
-                <w:color w:val="000000" w:themeColor="text1"/>
-                <w:sz w:val="24"/>
-                <w:szCs w:val="24"/>
-              </w:rPr>
-              <w:t>dengan</w:t>
-            </w:r>
-            <w:proofErr w:type="spellEnd"/>
-            <w:r>
-              <w:rPr>
-                <w:rFonts w:ascii="Bookman Old Style" w:eastAsia="Bookman Old Style" w:hAnsi="Bookman Old Style" w:cs="Bookman Old Style"/>
-                <w:color w:val="000000" w:themeColor="text1"/>
-                <w:sz w:val="24"/>
-                <w:szCs w:val="24"/>
-              </w:rPr>
-              <w:t xml:space="preserve"> </w:t>
-            </w:r>
-            <w:proofErr w:type="spellStart"/>
-            <w:r>
-              <w:rPr>
-                <w:rFonts w:ascii="Bookman Old Style" w:eastAsia="Bookman Old Style" w:hAnsi="Bookman Old Style" w:cs="Bookman Old Style"/>
-                <w:color w:val="000000" w:themeColor="text1"/>
-                <w:sz w:val="24"/>
-                <w:szCs w:val="24"/>
-              </w:rPr>
-              <w:t>surat</w:t>
-            </w:r>
-            <w:proofErr w:type="spellEnd"/>
-            <w:r>
-              <w:rPr>
-                <w:rFonts w:ascii="Bookman Old Style" w:eastAsia="Bookman Old Style" w:hAnsi="Bookman Old Style" w:cs="Bookman Old Style"/>
-                <w:color w:val="000000" w:themeColor="text1"/>
-                <w:sz w:val="24"/>
-                <w:szCs w:val="24"/>
-              </w:rPr>
-              <w:t xml:space="preserve"> </w:t>
-            </w:r>
-            <w:proofErr w:type="spellStart"/>
-            <w:r>
-              <w:rPr>
-                <w:rFonts w:ascii="Bookman Old Style" w:eastAsia="Bookman Old Style" w:hAnsi="Bookman Old Style" w:cs="Bookman Old Style"/>
-                <w:color w:val="000000" w:themeColor="text1"/>
-                <w:sz w:val="24"/>
-                <w:szCs w:val="24"/>
-              </w:rPr>
-              <w:t>tugas</w:t>
-            </w:r>
-            <w:proofErr w:type="spellEnd"/>
-            <w:r>
-              <w:rPr>
-                <w:rFonts w:ascii="Bookman Old Style" w:eastAsia="Bookman Old Style" w:hAnsi="Bookman Old Style" w:cs="Bookman Old Style"/>
-                <w:color w:val="000000" w:themeColor="text1"/>
-                <w:sz w:val="24"/>
-                <w:szCs w:val="24"/>
-              </w:rPr>
-              <w:t>;</w:t>
+            <w:r>
+              <w:rPr>
+                <w:rFonts w:ascii="Bookman Old Style" w:eastAsia="Bookman Old Style" w:hAnsi="Bookman Old Style" w:cs="Bookman Old Style"/>
+                <w:color w:val="000000" w:themeColor="text1"/>
+                <w:sz w:val="24"/>
+                <w:szCs w:val="24"/>
+              </w:rPr>
+              <w:t>dengan surat tugas;</w:t>
             </w:r>
           </w:p>
           <w:p>
@@ -746,7 +396,6 @@
                 <w:szCs w:val="24"/>
               </w:rPr>
             </w:pPr>
-            <w:proofErr w:type="spellStart"/>
             <w:r>
               <w:rPr>
                 <w:rFonts w:ascii="Bookman Old Style" w:eastAsia="Bookman Old Style" w:hAnsi="Bookman Old Style" w:cs="Bookman Old Style"/>
@@ -756,7 +405,6 @@
               </w:rPr>
               <w:t>Mengingat</w:t>
             </w:r>
-            <w:proofErr w:type="spellEnd"/>
           </w:p>
         </w:tc>
         <w:tc>
@@ -818,105 +466,14 @@
                 <w:szCs w:val="24"/>
               </w:rPr>
             </w:pPr>
-            <w:proofErr w:type="spellStart"/>
-            <w:r>
-              <w:rPr>
-                <w:rFonts w:ascii="Bookman Old Style" w:eastAsia="Bookman Old Style" w:hAnsi="Bookman Old Style" w:cs="Bookman Old Style"/>
-                <w:color w:val="000000" w:themeColor="text1"/>
-                <w:sz w:val="24"/>
-                <w:szCs w:val="24"/>
-              </w:rPr>
-              <w:t>Undang-Undang</w:t>
-            </w:r>
-            <w:proofErr w:type="spellEnd"/>
-            <w:r>
-              <w:rPr>
-                <w:rFonts w:ascii="Bookman Old Style" w:eastAsia="Bookman Old Style" w:hAnsi="Bookman Old Style" w:cs="Bookman Old Style"/>
-                <w:color w:val="000000" w:themeColor="text1"/>
-                <w:sz w:val="24"/>
-                <w:szCs w:val="24"/>
-              </w:rPr>
-              <w:t xml:space="preserve"> </w:t>
-            </w:r>
-            <w:proofErr w:type="spellStart"/>
-            <w:r>
-              <w:rPr>
-                <w:rFonts w:ascii="Bookman Old Style" w:eastAsia="Bookman Old Style" w:hAnsi="Bookman Old Style" w:cs="Bookman Old Style"/>
-                <w:color w:val="000000" w:themeColor="text1"/>
-                <w:sz w:val="24"/>
-                <w:szCs w:val="24"/>
-              </w:rPr>
-              <w:t>Nomor</w:t>
-            </w:r>
-            <w:proofErr w:type="spellEnd"/>
-            <w:r>
-              <w:rPr>
-                <w:rFonts w:ascii="Bookman Old Style" w:eastAsia="Bookman Old Style" w:hAnsi="Bookman Old Style" w:cs="Bookman Old Style"/>
-                <w:color w:val="000000" w:themeColor="text1"/>
-                <w:sz w:val="24"/>
-                <w:szCs w:val="24"/>
-              </w:rPr>
-              <w:t xml:space="preserve"> 16 </w:t>
-            </w:r>
-            <w:proofErr w:type="spellStart"/>
-            <w:r>
-              <w:rPr>
-                <w:rFonts w:ascii="Bookman Old Style" w:eastAsia="Bookman Old Style" w:hAnsi="Bookman Old Style" w:cs="Bookman Old Style"/>
-                <w:color w:val="000000" w:themeColor="text1"/>
-                <w:sz w:val="24"/>
-                <w:szCs w:val="24"/>
-              </w:rPr>
-              <w:t>Tahun</w:t>
-            </w:r>
-            <w:proofErr w:type="spellEnd"/>
-            <w:r>
-              <w:rPr>
-                <w:rFonts w:ascii="Bookman Old Style" w:eastAsia="Bookman Old Style" w:hAnsi="Bookman Old Style" w:cs="Bookman Old Style"/>
-                <w:color w:val="000000" w:themeColor="text1"/>
-                <w:sz w:val="24"/>
-                <w:szCs w:val="24"/>
-              </w:rPr>
-              <w:t xml:space="preserve"> 1997 </w:t>
-            </w:r>
-            <w:proofErr w:type="spellStart"/>
-            <w:r>
-              <w:rPr>
-                <w:rFonts w:ascii="Bookman Old Style" w:eastAsia="Bookman Old Style" w:hAnsi="Bookman Old Style" w:cs="Bookman Old Style"/>
-                <w:color w:val="000000" w:themeColor="text1"/>
-                <w:sz w:val="24"/>
-                <w:szCs w:val="24"/>
-              </w:rPr>
-              <w:t>tentang</w:t>
-            </w:r>
-            <w:proofErr w:type="spellEnd"/>
-            <w:r>
-              <w:rPr>
-                <w:rFonts w:ascii="Bookman Old Style" w:eastAsia="Bookman Old Style" w:hAnsi="Bookman Old Style" w:cs="Bookman Old Style"/>
-                <w:color w:val="000000" w:themeColor="text1"/>
-                <w:sz w:val="24"/>
-                <w:szCs w:val="24"/>
-              </w:rPr>
-              <w:t xml:space="preserve"> </w:t>
-            </w:r>
-            <w:proofErr w:type="spellStart"/>
-            <w:r>
-              <w:rPr>
-                <w:rFonts w:ascii="Bookman Old Style" w:eastAsia="Bookman Old Style" w:hAnsi="Bookman Old Style" w:cs="Bookman Old Style"/>
-                <w:color w:val="000000" w:themeColor="text1"/>
-                <w:sz w:val="24"/>
-                <w:szCs w:val="24"/>
-              </w:rPr>
-              <w:t>Statistik</w:t>
-            </w:r>
-            <w:proofErr w:type="spellEnd"/>
-            <w:r>
-              <w:rPr>
-                <w:rFonts w:ascii="Bookman Old Style" w:eastAsia="Bookman Old Style" w:hAnsi="Bookman Old Style" w:cs="Bookman Old Style"/>
-                <w:color w:val="000000" w:themeColor="text1"/>
-                <w:sz w:val="24"/>
-                <w:szCs w:val="24"/>
-              </w:rPr>
-              <w:t>;</w:t>
+            <w:r>
+              <w:rPr>
+                <w:rFonts w:ascii="Bookman Old Style" w:eastAsia="Bookman Old Style" w:hAnsi="Bookman Old Style" w:cs="Bookman Old Style"/>
+                <w:color w:val="000000" w:themeColor="text1"/>
+                <w:sz w:val="24"/>
+                <w:szCs w:val="24"/>
+              </w:rPr>
+              <w:t>Undang-Undang Nomor 16 Tahun 1997 tentang Statistik;</w:t>
             </w:r>
           </w:p>
           <w:p>
@@ -941,145 +498,14 @@
                 <w:szCs w:val="24"/>
               </w:rPr>
             </w:pPr>
-            <w:proofErr w:type="spellStart"/>
-            <w:r>
-              <w:rPr>
-                <w:rFonts w:ascii="Bookman Old Style" w:eastAsia="Bookman Old Style" w:hAnsi="Bookman Old Style" w:cs="Bookman Old Style"/>
-                <w:color w:val="000000" w:themeColor="text1"/>
-                <w:sz w:val="24"/>
-                <w:szCs w:val="24"/>
-              </w:rPr>
-              <w:t>Peraturan</w:t>
-            </w:r>
-            <w:proofErr w:type="spellEnd"/>
-            <w:r>
-              <w:rPr>
-                <w:rFonts w:ascii="Bookman Old Style" w:eastAsia="Bookman Old Style" w:hAnsi="Bookman Old Style" w:cs="Bookman Old Style"/>
-                <w:color w:val="000000" w:themeColor="text1"/>
-                <w:sz w:val="24"/>
-                <w:szCs w:val="24"/>
-              </w:rPr>
-              <w:t xml:space="preserve"> </w:t>
-            </w:r>
-            <w:proofErr w:type="spellStart"/>
-            <w:r>
-              <w:rPr>
-                <w:rFonts w:ascii="Bookman Old Style" w:eastAsia="Bookman Old Style" w:hAnsi="Bookman Old Style" w:cs="Bookman Old Style"/>
-                <w:color w:val="000000" w:themeColor="text1"/>
-                <w:sz w:val="24"/>
-                <w:szCs w:val="24"/>
-              </w:rPr>
-              <w:t>Pemerintah</w:t>
-            </w:r>
-            <w:proofErr w:type="spellEnd"/>
-            <w:r>
-              <w:rPr>
-                <w:rFonts w:ascii="Bookman Old Style" w:eastAsia="Bookman Old Style" w:hAnsi="Bookman Old Style" w:cs="Bookman Old Style"/>
-                <w:color w:val="000000" w:themeColor="text1"/>
-                <w:sz w:val="24"/>
-                <w:szCs w:val="24"/>
-              </w:rPr>
-              <w:t xml:space="preserve"> </w:t>
-            </w:r>
-            <w:proofErr w:type="spellStart"/>
-            <w:r>
-              <w:rPr>
-                <w:rFonts w:ascii="Bookman Old Style" w:eastAsia="Bookman Old Style" w:hAnsi="Bookman Old Style" w:cs="Bookman Old Style"/>
-                <w:color w:val="000000" w:themeColor="text1"/>
-                <w:sz w:val="24"/>
-                <w:szCs w:val="24"/>
-              </w:rPr>
-              <w:t>Nomor</w:t>
-            </w:r>
-            <w:proofErr w:type="spellEnd"/>
-            <w:r>
-              <w:rPr>
-                <w:rFonts w:ascii="Bookman Old Style" w:eastAsia="Bookman Old Style" w:hAnsi="Bookman Old Style" w:cs="Bookman Old Style"/>
-                <w:color w:val="000000" w:themeColor="text1"/>
-                <w:sz w:val="24"/>
-                <w:szCs w:val="24"/>
-              </w:rPr>
-              <w:t xml:space="preserve"> 51 </w:t>
-            </w:r>
-            <w:proofErr w:type="spellStart"/>
-            <w:r>
-              <w:rPr>
-                <w:rFonts w:ascii="Bookman Old Style" w:eastAsia="Bookman Old Style" w:hAnsi="Bookman Old Style" w:cs="Bookman Old Style"/>
-                <w:color w:val="000000" w:themeColor="text1"/>
-                <w:sz w:val="24"/>
-                <w:szCs w:val="24"/>
-              </w:rPr>
-              <w:t>Tahun</w:t>
-            </w:r>
-            <w:proofErr w:type="spellEnd"/>
-            <w:r>
-              <w:rPr>
-                <w:rFonts w:ascii="Bookman Old Style" w:eastAsia="Bookman Old Style" w:hAnsi="Bookman Old Style" w:cs="Bookman Old Style"/>
-                <w:color w:val="000000" w:themeColor="text1"/>
-                <w:sz w:val="24"/>
-                <w:szCs w:val="24"/>
-              </w:rPr>
-              <w:t xml:space="preserve"> 1999 </w:t>
-            </w:r>
-            <w:proofErr w:type="spellStart"/>
-            <w:r>
-              <w:rPr>
-                <w:rFonts w:ascii="Bookman Old Style" w:eastAsia="Bookman Old Style" w:hAnsi="Bookman Old Style" w:cs="Bookman Old Style"/>
-                <w:color w:val="000000" w:themeColor="text1"/>
-                <w:sz w:val="24"/>
-                <w:szCs w:val="24"/>
-              </w:rPr>
-              <w:t>tentang</w:t>
-            </w:r>
-            <w:proofErr w:type="spellEnd"/>
-            <w:r>
-              <w:rPr>
-                <w:rFonts w:ascii="Bookman Old Style" w:eastAsia="Bookman Old Style" w:hAnsi="Bookman Old Style" w:cs="Bookman Old Style"/>
-                <w:color w:val="000000" w:themeColor="text1"/>
-                <w:sz w:val="24"/>
-                <w:szCs w:val="24"/>
-              </w:rPr>
-              <w:t xml:space="preserve"> </w:t>
-            </w:r>
-            <w:proofErr w:type="spellStart"/>
-            <w:r>
-              <w:rPr>
-                <w:rFonts w:ascii="Bookman Old Style" w:eastAsia="Bookman Old Style" w:hAnsi="Bookman Old Style" w:cs="Bookman Old Style"/>
-                <w:color w:val="000000" w:themeColor="text1"/>
-                <w:sz w:val="24"/>
-                <w:szCs w:val="24"/>
-              </w:rPr>
-              <w:t>Penyelenggaraan</w:t>
-            </w:r>
-            <w:proofErr w:type="spellEnd"/>
-            <w:r>
-              <w:rPr>
-                <w:rFonts w:ascii="Bookman Old Style" w:eastAsia="Bookman Old Style" w:hAnsi="Bookman Old Style" w:cs="Bookman Old Style"/>
-                <w:color w:val="000000" w:themeColor="text1"/>
-                <w:sz w:val="24"/>
-                <w:szCs w:val="24"/>
-              </w:rPr>
-              <w:t xml:space="preserve"> </w:t>
-            </w:r>
-            <w:proofErr w:type="spellStart"/>
-            <w:r>
-              <w:rPr>
-                <w:rFonts w:ascii="Bookman Old Style" w:eastAsia="Bookman Old Style" w:hAnsi="Bookman Old Style" w:cs="Bookman Old Style"/>
-                <w:color w:val="000000" w:themeColor="text1"/>
-                <w:sz w:val="24"/>
-                <w:szCs w:val="24"/>
-              </w:rPr>
-              <w:t>Statistik</w:t>
-            </w:r>
-            <w:proofErr w:type="spellEnd"/>
-            <w:r>
-              <w:rPr>
-                <w:rFonts w:ascii="Bookman Old Style" w:eastAsia="Bookman Old Style" w:hAnsi="Bookman Old Style" w:cs="Bookman Old Style"/>
-                <w:color w:val="000000" w:themeColor="text1"/>
-                <w:sz w:val="24"/>
-                <w:szCs w:val="24"/>
-              </w:rPr>
-              <w:t>;</w:t>
+            <w:r>
+              <w:rPr>
+                <w:rFonts w:ascii="Bookman Old Style" w:eastAsia="Bookman Old Style" w:hAnsi="Bookman Old Style" w:cs="Bookman Old Style"/>
+                <w:color w:val="000000" w:themeColor="text1"/>
+                <w:sz w:val="24"/>
+                <w:szCs w:val="24"/>
+              </w:rPr>
+              <w:t>Peraturan Pemerintah Nomor 51 Tahun 1999 tentang Penyelenggaraan Statistik;</w:t>
             </w:r>
           </w:p>
           <w:p>
@@ -1103,125 +529,14 @@
                 <w:szCs w:val="24"/>
               </w:rPr>
             </w:pPr>
-            <w:proofErr w:type="spellStart"/>
-            <w:r>
-              <w:rPr>
-                <w:rFonts w:ascii="Bookman Old Style" w:eastAsia="Bookman Old Style" w:hAnsi="Bookman Old Style" w:cs="Bookman Old Style"/>
-                <w:color w:val="000000" w:themeColor="text1"/>
-                <w:sz w:val="24"/>
-                <w:szCs w:val="24"/>
-              </w:rPr>
-              <w:t>Peraturan</w:t>
-            </w:r>
-            <w:proofErr w:type="spellEnd"/>
-            <w:r>
-              <w:rPr>
-                <w:rFonts w:ascii="Bookman Old Style" w:eastAsia="Bookman Old Style" w:hAnsi="Bookman Old Style" w:cs="Bookman Old Style"/>
-                <w:color w:val="000000" w:themeColor="text1"/>
-                <w:sz w:val="24"/>
-                <w:szCs w:val="24"/>
-              </w:rPr>
-              <w:t xml:space="preserve"> </w:t>
-            </w:r>
-            <w:proofErr w:type="spellStart"/>
-            <w:r>
-              <w:rPr>
-                <w:rFonts w:ascii="Bookman Old Style" w:eastAsia="Bookman Old Style" w:hAnsi="Bookman Old Style" w:cs="Bookman Old Style"/>
-                <w:color w:val="000000" w:themeColor="text1"/>
-                <w:sz w:val="24"/>
-                <w:szCs w:val="24"/>
-              </w:rPr>
-              <w:t>Presiden</w:t>
-            </w:r>
-            <w:proofErr w:type="spellEnd"/>
-            <w:r>
-              <w:rPr>
-                <w:rFonts w:ascii="Bookman Old Style" w:eastAsia="Bookman Old Style" w:hAnsi="Bookman Old Style" w:cs="Bookman Old Style"/>
-                <w:color w:val="000000" w:themeColor="text1"/>
-                <w:sz w:val="24"/>
-                <w:szCs w:val="24"/>
-              </w:rPr>
-              <w:t xml:space="preserve"> </w:t>
-            </w:r>
-            <w:proofErr w:type="spellStart"/>
-            <w:r>
-              <w:rPr>
-                <w:rFonts w:ascii="Bookman Old Style" w:eastAsia="Bookman Old Style" w:hAnsi="Bookman Old Style" w:cs="Bookman Old Style"/>
-                <w:color w:val="000000" w:themeColor="text1"/>
-                <w:sz w:val="24"/>
-                <w:szCs w:val="24"/>
-              </w:rPr>
-              <w:t>Nomor</w:t>
-            </w:r>
-            <w:proofErr w:type="spellEnd"/>
-            <w:r>
-              <w:rPr>
-                <w:rFonts w:ascii="Bookman Old Style" w:eastAsia="Bookman Old Style" w:hAnsi="Bookman Old Style" w:cs="Bookman Old Style"/>
-                <w:color w:val="000000" w:themeColor="text1"/>
-                <w:sz w:val="24"/>
-                <w:szCs w:val="24"/>
-              </w:rPr>
-              <w:t xml:space="preserve"> 86 </w:t>
-            </w:r>
-            <w:proofErr w:type="spellStart"/>
-            <w:r>
-              <w:rPr>
-                <w:rFonts w:ascii="Bookman Old Style" w:eastAsia="Bookman Old Style" w:hAnsi="Bookman Old Style" w:cs="Bookman Old Style"/>
-                <w:color w:val="000000" w:themeColor="text1"/>
-                <w:sz w:val="24"/>
-                <w:szCs w:val="24"/>
-              </w:rPr>
-              <w:t>Tahun</w:t>
-            </w:r>
-            <w:proofErr w:type="spellEnd"/>
-            <w:r>
-              <w:rPr>
-                <w:rFonts w:ascii="Bookman Old Style" w:eastAsia="Bookman Old Style" w:hAnsi="Bookman Old Style" w:cs="Bookman Old Style"/>
-                <w:color w:val="000000" w:themeColor="text1"/>
-                <w:sz w:val="24"/>
-                <w:szCs w:val="24"/>
-              </w:rPr>
-              <w:t xml:space="preserve"> 2007 </w:t>
-            </w:r>
-            <w:proofErr w:type="spellStart"/>
-            <w:r>
-              <w:rPr>
-                <w:rFonts w:ascii="Bookman Old Style" w:eastAsia="Bookman Old Style" w:hAnsi="Bookman Old Style" w:cs="Bookman Old Style"/>
-                <w:color w:val="000000" w:themeColor="text1"/>
-                <w:sz w:val="24"/>
-                <w:szCs w:val="24"/>
-              </w:rPr>
-              <w:t>tentang</w:t>
-            </w:r>
-            <w:proofErr w:type="spellEnd"/>
-            <w:r>
-              <w:rPr>
-                <w:rFonts w:ascii="Bookman Old Style" w:eastAsia="Bookman Old Style" w:hAnsi="Bookman Old Style" w:cs="Bookman Old Style"/>
-                <w:color w:val="000000" w:themeColor="text1"/>
-                <w:sz w:val="24"/>
-                <w:szCs w:val="24"/>
-              </w:rPr>
-              <w:t xml:space="preserve"> Badan Pusat </w:t>
-            </w:r>
-            <w:proofErr w:type="spellStart"/>
-            <w:r>
-              <w:rPr>
-                <w:rFonts w:ascii="Bookman Old Style" w:eastAsia="Bookman Old Style" w:hAnsi="Bookman Old Style" w:cs="Bookman Old Style"/>
-                <w:color w:val="000000" w:themeColor="text1"/>
-                <w:sz w:val="24"/>
-                <w:szCs w:val="24"/>
-              </w:rPr>
-              <w:t>Statistik</w:t>
-            </w:r>
-            <w:proofErr w:type="spellEnd"/>
-            <w:r>
-              <w:rPr>
-                <w:rFonts w:ascii="Bookman Old Style" w:eastAsia="Bookman Old Style" w:hAnsi="Bookman Old Style" w:cs="Bookman Old Style"/>
-                <w:color w:val="000000" w:themeColor="text1"/>
-                <w:sz w:val="24"/>
-                <w:szCs w:val="24"/>
-              </w:rPr>
-              <w:t xml:space="preserve">; </w:t>
+            <w:r>
+              <w:rPr>
+                <w:rFonts w:ascii="Bookman Old Style" w:eastAsia="Bookman Old Style" w:hAnsi="Bookman Old Style" w:cs="Bookman Old Style"/>
+                <w:color w:val="000000" w:themeColor="text1"/>
+                <w:sz w:val="24"/>
+                <w:szCs w:val="24"/>
+              </w:rPr>
+              <w:t xml:space="preserve">Peraturan Presiden Nomor 86 Tahun 2007 tentang Badan Pusat Statistik; </w:t>
             </w:r>
           </w:p>
           <w:p>
@@ -1245,205 +560,14 @@
                 <w:szCs w:val="24"/>
               </w:rPr>
             </w:pPr>
-            <w:proofErr w:type="spellStart"/>
-            <w:r>
-              <w:rPr>
-                <w:rFonts w:ascii="Bookman Old Style" w:eastAsia="Bookman Old Style" w:hAnsi="Bookman Old Style" w:cs="Bookman Old Style"/>
-                <w:color w:val="000000" w:themeColor="text1"/>
-                <w:sz w:val="24"/>
-                <w:szCs w:val="24"/>
-              </w:rPr>
-              <w:t>Peraturan</w:t>
-            </w:r>
-            <w:proofErr w:type="spellEnd"/>
-            <w:r>
-              <w:rPr>
-                <w:rFonts w:ascii="Bookman Old Style" w:eastAsia="Bookman Old Style" w:hAnsi="Bookman Old Style" w:cs="Bookman Old Style"/>
-                <w:color w:val="000000" w:themeColor="text1"/>
-                <w:sz w:val="24"/>
-                <w:szCs w:val="24"/>
-              </w:rPr>
-              <w:t xml:space="preserve"> Badan Pusat </w:t>
-            </w:r>
-            <w:proofErr w:type="spellStart"/>
-            <w:r>
-              <w:rPr>
-                <w:rFonts w:ascii="Bookman Old Style" w:eastAsia="Bookman Old Style" w:hAnsi="Bookman Old Style" w:cs="Bookman Old Style"/>
-                <w:color w:val="000000" w:themeColor="text1"/>
-                <w:sz w:val="24"/>
-                <w:szCs w:val="24"/>
-              </w:rPr>
-              <w:t>Statistik</w:t>
-            </w:r>
-            <w:proofErr w:type="spellEnd"/>
-            <w:r>
-              <w:rPr>
-                <w:rFonts w:ascii="Bookman Old Style" w:eastAsia="Bookman Old Style" w:hAnsi="Bookman Old Style" w:cs="Bookman Old Style"/>
-                <w:color w:val="000000" w:themeColor="text1"/>
-                <w:sz w:val="24"/>
-                <w:szCs w:val="24"/>
-              </w:rPr>
-              <w:t xml:space="preserve"> </w:t>
-            </w:r>
-            <w:proofErr w:type="spellStart"/>
-            <w:r>
-              <w:rPr>
-                <w:rFonts w:ascii="Bookman Old Style" w:eastAsia="Bookman Old Style" w:hAnsi="Bookman Old Style" w:cs="Bookman Old Style"/>
-                <w:color w:val="000000" w:themeColor="text1"/>
-                <w:sz w:val="24"/>
-                <w:szCs w:val="24"/>
-              </w:rPr>
-              <w:t>Nomor 5 Tahun</w:t>
-            </w:r>
-            <w:proofErr w:type="spellEnd"/>
-            <w:r>
-              <w:rPr>
-                <w:rFonts w:ascii="Bookman Old Style" w:eastAsia="Bookman Old Style" w:hAnsi="Bookman Old Style" w:cs="Bookman Old Style"/>
-                <w:color w:val="000000" w:themeColor="text1"/>
-                <w:sz w:val="24"/>
-                <w:szCs w:val="24"/>
-              </w:rPr>
-              <w:t xml:space="preserve"> 2023 </w:t>
-            </w:r>
-            <w:proofErr w:type="spellStart"/>
-            <w:r>
-              <w:rPr>
-                <w:rFonts w:ascii="Bookman Old Style" w:eastAsia="Bookman Old Style" w:hAnsi="Bookman Old Style" w:cs="Bookman Old Style"/>
-                <w:color w:val="000000" w:themeColor="text1"/>
-                <w:sz w:val="24"/>
-                <w:szCs w:val="24"/>
-              </w:rPr>
-              <w:t>tentang</w:t>
-            </w:r>
-            <w:proofErr w:type="spellEnd"/>
-            <w:r>
-              <w:rPr>
-                <w:rFonts w:ascii="Bookman Old Style" w:eastAsia="Bookman Old Style" w:hAnsi="Bookman Old Style" w:cs="Bookman Old Style"/>
-                <w:color w:val="000000" w:themeColor="text1"/>
-                <w:sz w:val="24"/>
-                <w:szCs w:val="24"/>
-              </w:rPr>
-              <w:t xml:space="preserve"> </w:t>
-            </w:r>
-            <w:proofErr w:type="spellStart"/>
-            <w:r>
-              <w:rPr>
-                <w:rFonts w:ascii="Bookman Old Style" w:eastAsia="Bookman Old Style" w:hAnsi="Bookman Old Style" w:cs="Bookman Old Style"/>
-                <w:color w:val="000000" w:themeColor="text1"/>
-                <w:sz w:val="24"/>
-                <w:szCs w:val="24"/>
-              </w:rPr>
-              <w:t>Organisasi</w:t>
-            </w:r>
-            <w:proofErr w:type="spellEnd"/>
-            <w:r>
-              <w:rPr>
-                <w:rFonts w:ascii="Bookman Old Style" w:eastAsia="Bookman Old Style" w:hAnsi="Bookman Old Style" w:cs="Bookman Old Style"/>
-                <w:color w:val="000000" w:themeColor="text1"/>
-                <w:sz w:val="24"/>
-                <w:szCs w:val="24"/>
-              </w:rPr>
-              <w:t xml:space="preserve"> dan Tata </w:t>
-            </w:r>
-            <w:proofErr w:type="spellStart"/>
-            <w:r>
-              <w:rPr>
-                <w:rFonts w:ascii="Bookman Old Style" w:eastAsia="Bookman Old Style" w:hAnsi="Bookman Old Style" w:cs="Bookman Old Style"/>
-                <w:color w:val="000000" w:themeColor="text1"/>
-                <w:sz w:val="24"/>
-                <w:szCs w:val="24"/>
-              </w:rPr>
-              <w:t>Kerja</w:t>
-            </w:r>
-            <w:proofErr w:type="spellEnd"/>
-            <w:r>
-              <w:rPr>
-                <w:rFonts w:ascii="Bookman Old Style" w:eastAsia="Bookman Old Style" w:hAnsi="Bookman Old Style" w:cs="Bookman Old Style"/>
-                <w:color w:val="000000" w:themeColor="text1"/>
-                <w:sz w:val="24"/>
-                <w:szCs w:val="24"/>
-              </w:rPr>
-              <w:t xml:space="preserve"> Badan Pusat </w:t>
-            </w:r>
-            <w:proofErr w:type="spellStart"/>
-            <w:r>
-              <w:rPr>
-                <w:rFonts w:ascii="Bookman Old Style" w:eastAsia="Bookman Old Style" w:hAnsi="Bookman Old Style" w:cs="Bookman Old Style"/>
-                <w:color w:val="000000" w:themeColor="text1"/>
-                <w:sz w:val="24"/>
-                <w:szCs w:val="24"/>
-              </w:rPr>
-              <w:t>Statistik</w:t>
-            </w:r>
-            <w:proofErr w:type="spellEnd"/>
-            <w:r>
-              <w:rPr>
-                <w:rFonts w:ascii="Bookman Old Style" w:eastAsia="Bookman Old Style" w:hAnsi="Bookman Old Style" w:cs="Bookman Old Style"/>
-                <w:color w:val="000000" w:themeColor="text1"/>
-                <w:sz w:val="24"/>
-                <w:szCs w:val="24"/>
-              </w:rPr>
-              <w:t xml:space="preserve"> </w:t>
-            </w:r>
-            <w:proofErr w:type="spellStart"/>
-            <w:r>
-              <w:rPr>
-                <w:rFonts w:ascii="Bookman Old Style" w:eastAsia="Bookman Old Style" w:hAnsi="Bookman Old Style" w:cs="Bookman Old Style"/>
-                <w:color w:val="000000" w:themeColor="text1"/>
-                <w:sz w:val="24"/>
-                <w:szCs w:val="24"/>
-              </w:rPr>
-              <w:t>Provinsi</w:t>
-            </w:r>
-            <w:proofErr w:type="spellEnd"/>
-            <w:r>
-              <w:rPr>
-                <w:rFonts w:ascii="Bookman Old Style" w:eastAsia="Bookman Old Style" w:hAnsi="Bookman Old Style" w:cs="Bookman Old Style"/>
-                <w:color w:val="000000" w:themeColor="text1"/>
-                <w:sz w:val="24"/>
-                <w:szCs w:val="24"/>
-              </w:rPr>
-              <w:t xml:space="preserve"> dan Badan Pusat </w:t>
-            </w:r>
-            <w:proofErr w:type="spellStart"/>
-            <w:r>
-              <w:rPr>
-                <w:rFonts w:ascii="Bookman Old Style" w:eastAsia="Bookman Old Style" w:hAnsi="Bookman Old Style" w:cs="Bookman Old Style"/>
-                <w:color w:val="000000" w:themeColor="text1"/>
-                <w:sz w:val="24"/>
-                <w:szCs w:val="24"/>
-              </w:rPr>
-              <w:t>Statistik</w:t>
-            </w:r>
-            <w:proofErr w:type="spellEnd"/>
-            <w:r>
-              <w:rPr>
-                <w:rFonts w:ascii="Bookman Old Style" w:eastAsia="Bookman Old Style" w:hAnsi="Bookman Old Style" w:cs="Bookman Old Style"/>
-                <w:color w:val="000000" w:themeColor="text1"/>
-                <w:sz w:val="24"/>
-                <w:szCs w:val="24"/>
-              </w:rPr>
-              <w:t xml:space="preserve"> </w:t>
-            </w:r>
-            <w:proofErr w:type="spellStart"/>
-            <w:r>
-              <w:rPr>
-                <w:rFonts w:ascii="Bookman Old Style" w:eastAsia="Bookman Old Style" w:hAnsi="Bookman Old Style" w:cs="Bookman Old Style"/>
-                <w:color w:val="000000" w:themeColor="text1"/>
-                <w:sz w:val="24"/>
-                <w:szCs w:val="24"/>
-              </w:rPr>
-              <w:t>Kabupaten</w:t>
-            </w:r>
-            <w:proofErr w:type="spellEnd"/>
-            <w:r>
-              <w:rPr>
-                <w:rFonts w:ascii="Bookman Old Style" w:eastAsia="Bookman Old Style" w:hAnsi="Bookman Old Style" w:cs="Bookman Old Style"/>
-                <w:color w:val="000000" w:themeColor="text1"/>
-                <w:sz w:val="24"/>
-                <w:szCs w:val="24"/>
-              </w:rPr>
-              <w:t>/Kota;</w:t>
+            <w:r>
+              <w:rPr>
+                <w:rFonts w:ascii="Bookman Old Style" w:eastAsia="Bookman Old Style" w:hAnsi="Bookman Old Style" w:cs="Bookman Old Style"/>
+                <w:color w:val="000000" w:themeColor="text1"/>
+                <w:sz w:val="24"/>
+                <w:szCs w:val="24"/>
+              </w:rPr>
+              <w:t>Peraturan Badan Pusat Statistik Nomor 5 Tahun 2023 tentang Organisasi dan Tata Kerja Badan Pusat Statistik Provinsi dan Badan Pusat Statistik Kabupaten/Kota;</w:t>
             </w:r>
           </w:p>
           <w:p>
@@ -1468,165 +592,14 @@
                 <w:szCs w:val="24"/>
               </w:rPr>
             </w:pPr>
-            <w:proofErr w:type="spellStart"/>
-            <w:r>
-              <w:rPr>
-                <w:rFonts w:ascii="Bookman Old Style" w:eastAsia="Bookman Old Style" w:hAnsi="Bookman Old Style" w:cs="Bookman Old Style"/>
-                <w:color w:val="000000" w:themeColor="text1"/>
-                <w:sz w:val="24"/>
-                <w:szCs w:val="24"/>
-              </w:rPr>
-              <w:t>Peraturan</w:t>
-            </w:r>
-            <w:proofErr w:type="spellEnd"/>
-            <w:r>
-              <w:rPr>
-                <w:rFonts w:ascii="Bookman Old Style" w:eastAsia="Bookman Old Style" w:hAnsi="Bookman Old Style" w:cs="Bookman Old Style"/>
-                <w:color w:val="000000" w:themeColor="text1"/>
-                <w:sz w:val="24"/>
-                <w:szCs w:val="24"/>
-              </w:rPr>
-              <w:t xml:space="preserve"> Badan Pusat </w:t>
-            </w:r>
-            <w:proofErr w:type="spellStart"/>
-            <w:r>
-              <w:rPr>
-                <w:rFonts w:ascii="Bookman Old Style" w:eastAsia="Bookman Old Style" w:hAnsi="Bookman Old Style" w:cs="Bookman Old Style"/>
-                <w:color w:val="000000" w:themeColor="text1"/>
-                <w:sz w:val="24"/>
-                <w:szCs w:val="24"/>
-              </w:rPr>
-              <w:t>Statistik</w:t>
-            </w:r>
-            <w:proofErr w:type="spellEnd"/>
-            <w:r>
-              <w:rPr>
-                <w:rFonts w:ascii="Bookman Old Style" w:eastAsia="Bookman Old Style" w:hAnsi="Bookman Old Style" w:cs="Bookman Old Style"/>
-                <w:color w:val="000000" w:themeColor="text1"/>
-                <w:sz w:val="24"/>
-                <w:szCs w:val="24"/>
-              </w:rPr>
-              <w:t xml:space="preserve"> </w:t>
-            </w:r>
-            <w:proofErr w:type="spellStart"/>
-            <w:r>
-              <w:rPr>
-                <w:rFonts w:ascii="Bookman Old Style" w:eastAsia="Bookman Old Style" w:hAnsi="Bookman Old Style" w:cs="Bookman Old Style"/>
-                <w:color w:val="000000" w:themeColor="text1"/>
-                <w:sz w:val="24"/>
-                <w:szCs w:val="24"/>
-              </w:rPr>
-              <w:t>Nomor</w:t>
-            </w:r>
-            <w:proofErr w:type="spellEnd"/>
-            <w:r>
-              <w:rPr>
-                <w:rFonts w:ascii="Bookman Old Style" w:eastAsia="Bookman Old Style" w:hAnsi="Bookman Old Style" w:cs="Bookman Old Style"/>
-                <w:color w:val="000000" w:themeColor="text1"/>
-                <w:sz w:val="24"/>
-                <w:szCs w:val="24"/>
-              </w:rPr>
-              <w:t xml:space="preserve"> 1 </w:t>
-            </w:r>
-            <w:proofErr w:type="spellStart"/>
-            <w:r>
-              <w:rPr>
-                <w:rFonts w:ascii="Bookman Old Style" w:eastAsia="Bookman Old Style" w:hAnsi="Bookman Old Style" w:cs="Bookman Old Style"/>
-                <w:color w:val="000000" w:themeColor="text1"/>
-                <w:sz w:val="24"/>
-                <w:szCs w:val="24"/>
-              </w:rPr>
-              <w:t>Tahun</w:t>
-            </w:r>
-            <w:proofErr w:type="spellEnd"/>
-            <w:r>
-              <w:rPr>
-                <w:rFonts w:ascii="Bookman Old Style" w:eastAsia="Bookman Old Style" w:hAnsi="Bookman Old Style" w:cs="Bookman Old Style"/>
-                <w:color w:val="000000" w:themeColor="text1"/>
-                <w:sz w:val="24"/>
-                <w:szCs w:val="24"/>
-              </w:rPr>
-              <w:t xml:space="preserve"> 2023 </w:t>
-            </w:r>
-            <w:proofErr w:type="spellStart"/>
-            <w:r>
-              <w:rPr>
-                <w:rFonts w:ascii="Bookman Old Style" w:eastAsia="Bookman Old Style" w:hAnsi="Bookman Old Style" w:cs="Bookman Old Style"/>
-                <w:color w:val="000000" w:themeColor="text1"/>
-                <w:sz w:val="24"/>
-                <w:szCs w:val="24"/>
-              </w:rPr>
-              <w:t>tentang</w:t>
-            </w:r>
-            <w:proofErr w:type="spellEnd"/>
-            <w:r>
-              <w:rPr>
-                <w:rFonts w:ascii="Bookman Old Style" w:eastAsia="Bookman Old Style" w:hAnsi="Bookman Old Style" w:cs="Bookman Old Style"/>
-                <w:color w:val="000000" w:themeColor="text1"/>
-                <w:sz w:val="24"/>
-                <w:szCs w:val="24"/>
-              </w:rPr>
-              <w:t xml:space="preserve"> </w:t>
-            </w:r>
-            <w:proofErr w:type="spellStart"/>
-            <w:r>
-              <w:rPr>
-                <w:rFonts w:ascii="Bookman Old Style" w:eastAsia="Bookman Old Style" w:hAnsi="Bookman Old Style" w:cs="Bookman Old Style"/>
-                <w:color w:val="000000" w:themeColor="text1"/>
-                <w:sz w:val="24"/>
-                <w:szCs w:val="24"/>
-              </w:rPr>
-              <w:t>Pedoman</w:t>
-            </w:r>
-            <w:proofErr w:type="spellEnd"/>
-            <w:r>
-              <w:rPr>
-                <w:rFonts w:ascii="Bookman Old Style" w:eastAsia="Bookman Old Style" w:hAnsi="Bookman Old Style" w:cs="Bookman Old Style"/>
-                <w:color w:val="000000" w:themeColor="text1"/>
-                <w:sz w:val="24"/>
-                <w:szCs w:val="24"/>
-              </w:rPr>
-              <w:t xml:space="preserve"> Tata </w:t>
-            </w:r>
-            <w:proofErr w:type="spellStart"/>
-            <w:r>
-              <w:rPr>
-                <w:rFonts w:ascii="Bookman Old Style" w:eastAsia="Bookman Old Style" w:hAnsi="Bookman Old Style" w:cs="Bookman Old Style"/>
-                <w:color w:val="000000" w:themeColor="text1"/>
-                <w:sz w:val="24"/>
-                <w:szCs w:val="24"/>
-              </w:rPr>
-              <w:t>Naskah</w:t>
-            </w:r>
-            <w:proofErr w:type="spellEnd"/>
-            <w:r>
-              <w:rPr>
-                <w:rFonts w:ascii="Bookman Old Style" w:eastAsia="Bookman Old Style" w:hAnsi="Bookman Old Style" w:cs="Bookman Old Style"/>
-                <w:color w:val="000000" w:themeColor="text1"/>
-                <w:sz w:val="24"/>
-                <w:szCs w:val="24"/>
-              </w:rPr>
-              <w:t xml:space="preserve"> Dinas Badan Pusat </w:t>
-            </w:r>
-            <w:proofErr w:type="spellStart"/>
-            <w:r>
-              <w:rPr>
-                <w:rFonts w:ascii="Bookman Old Style" w:eastAsia="Bookman Old Style" w:hAnsi="Bookman Old Style" w:cs="Bookman Old Style"/>
-                <w:color w:val="000000" w:themeColor="text1"/>
-                <w:sz w:val="24"/>
-                <w:szCs w:val="24"/>
-              </w:rPr>
-              <w:t>Statistik</w:t>
-            </w:r>
-            <w:proofErr w:type="spellEnd"/>
-            <w:r>
-              <w:rPr>
-                <w:rFonts w:ascii="Bookman Old Style" w:eastAsia="Bookman Old Style" w:hAnsi="Bookman Old Style" w:cs="Bookman Old Style"/>
-                <w:color w:val="000000" w:themeColor="text1"/>
-                <w:sz w:val="24"/>
-                <w:szCs w:val="24"/>
-              </w:rPr>
-              <w:t>;</w:t>
+            <w:r>
+              <w:rPr>
+                <w:rFonts w:ascii="Bookman Old Style" w:eastAsia="Bookman Old Style" w:hAnsi="Bookman Old Style" w:cs="Bookman Old Style"/>
+                <w:color w:val="000000" w:themeColor="text1"/>
+                <w:sz w:val="24"/>
+                <w:szCs w:val="24"/>
+              </w:rPr>
+              <w:t>Peraturan Badan Pusat Statistik Nomor 1 Tahun 2023 tentang Pedoman Tata Naskah Dinas Badan Pusat Statistik;</w:t>
             </w:r>
           </w:p>
         </w:tc>
@@ -1667,37 +640,15 @@
                 <w:szCs w:val="24"/>
               </w:rPr>
             </w:pPr>
-            <w:proofErr w:type="spellStart"/>
-            <w:r>
-              <w:rPr>
-                <w:rFonts w:ascii="Bookman Old Style" w:eastAsia="Bookman Old Style" w:hAnsi="Bookman Old Style" w:cs="Bookman Old Style"/>
-                <w:color w:val="000000" w:themeColor="text1"/>
-                <w:sz w:val="24"/>
-                <w:szCs w:val="24"/>
-              </w:rPr>
-              <w:t>Memberi</w:t>
-            </w:r>
-            <w:proofErr w:type="spellEnd"/>
-            <w:r>
-              <w:rPr>
-                <w:rFonts w:ascii="Bookman Old Style" w:eastAsia="Bookman Old Style" w:hAnsi="Bookman Old Style" w:cs="Bookman Old Style"/>
-                <w:color w:val="000000" w:themeColor="text1"/>
-                <w:sz w:val="24"/>
-                <w:szCs w:val="24"/>
-              </w:rPr>
-              <w:t xml:space="preserve"> </w:t>
-            </w:r>
-            <w:proofErr w:type="spellStart"/>
-            <w:r>
-              <w:rPr>
-                <w:rFonts w:ascii="Bookman Old Style" w:eastAsia="Bookman Old Style" w:hAnsi="Bookman Old Style" w:cs="Bookman Old Style"/>
-                <w:color w:val="000000" w:themeColor="text1"/>
-                <w:sz w:val="24"/>
-                <w:szCs w:val="24"/>
-              </w:rPr>
-              <w:t>Tugas</w:t>
-            </w:r>
-            <w:proofErr w:type="spellEnd"/>
+            <w:r>
+              <w:rPr>
+                <w:rFonts w:ascii="Bookman Old Style" w:eastAsia="Bookman Old Style" w:hAnsi="Bookman Old Style" w:cs="Bookman Old Style"/>
+                <w:color w:val="000000" w:themeColor="text1"/>
+                <w:sz w:val="24"/>
+                <w:szCs w:val="24"/>
+              </w:rPr>
+              <w:t>Memberi Tugas</w:t>
+            </w:r>
           </w:p>
           <w:p>
             <w:pPr>
@@ -1746,27 +697,7 @@
                 <w:sz w:val="24"/>
                 <w:szCs w:val="24"/>
               </w:rPr>
-              <w:t>${</w:t>
-            </w:r>
-            <w:proofErr w:type="spellStart"/>
-            <w:r>
-              <w:rPr>
-                <w:rFonts w:ascii="Bookman Old Style" w:eastAsia="Bookman Old Style" w:hAnsi="Bookman Old Style" w:cs="Bookman Old Style"/>
-                <w:color w:val="000000" w:themeColor="text1"/>
-                <w:sz w:val="24"/>
-                <w:szCs w:val="24"/>
-              </w:rPr>
-              <w:t>kepada</w:t>
-            </w:r>
-            <w:proofErr w:type="spellEnd"/>
-            <w:r>
-              <w:rPr>
-                <w:rFonts w:ascii="Bookman Old Style" w:eastAsia="Bookman Old Style" w:hAnsi="Bookman Old Style" w:cs="Bookman Old Style"/>
-                <w:color w:val="000000" w:themeColor="text1"/>
-                <w:sz w:val="24"/>
-                <w:szCs w:val="24"/>
-              </w:rPr>
-              <w:t>}</w:t>
+              <w:t>${kepada}</w:t>
             </w:r>
           </w:p>
         </w:tc>
@@ -1836,19 +767,8 @@
                 <w:sz w:val="24"/>
                 <w:szCs w:val="24"/>
               </w:rPr>
-              <w:t>${</w:t>
-            </w:r>
-            <w:proofErr w:type="spellStart"/>
-            <w:r>
-              <w:rPr>
-                <w:rFonts w:ascii="Bookman Old Style" w:eastAsia="Bookman Old Style" w:hAnsi="Bookman Old Style" w:cs="Bookman Old Style"/>
-                <w:color w:val="000000" w:themeColor="text1"/>
-                <w:sz w:val="24"/>
-                <w:szCs w:val="24"/>
-              </w:rPr>
-              <w:t>nama</w:t>
-            </w:r>
-            <w:proofErr w:type="spellEnd"/>
+              <w:t>${nama</w:t>
+            </w:r>
             <w:r>
               <w:rPr>
                 <w:rFonts w:ascii="Bookman Old Style" w:eastAsia="Bookman Old Style" w:hAnsi="Bookman Old Style" w:cs="Bookman Old Style"/>
@@ -1921,7 +841,6 @@
                 <w:szCs w:val="24"/>
               </w:rPr>
             </w:pPr>
-            <w:proofErr w:type="spellStart"/>
             <w:r>
               <w:rPr>
                 <w:rFonts w:ascii="Bookman Old Style" w:eastAsia="Bookman Old Style" w:hAnsi="Bookman Old Style" w:cs="Bookman Old Style"/>
@@ -1931,7 +850,6 @@
               </w:rPr>
               <w:t>Untuk</w:t>
             </w:r>
-            <w:proofErr w:type="spellEnd"/>
           </w:p>
         </w:tc>
         <w:tc>
@@ -2008,27 +926,7 @@
                 <w:sz w:val="24"/>
                 <w:szCs w:val="24"/>
               </w:rPr>
-              <w:t>${</w:t>
-            </w:r>
-            <w:proofErr w:type="spellStart"/>
-            <w:r>
-              <w:rPr>
-                <w:rFonts w:ascii="Bookman Old Style" w:eastAsia="Bookman Old Style" w:hAnsi="Bookman Old Style" w:cs="Bookman Old Style"/>
-                <w:color w:val="000000" w:themeColor="text1"/>
-                <w:sz w:val="24"/>
-                <w:szCs w:val="24"/>
-              </w:rPr>
-              <w:t>uraian_tugas</w:t>
-            </w:r>
-            <w:proofErr w:type="spellEnd"/>
-            <w:r>
-              <w:rPr>
-                <w:rFonts w:ascii="Bookman Old Style" w:eastAsia="Bookman Old Style" w:hAnsi="Bookman Old Style" w:cs="Bookman Old Style"/>
-                <w:color w:val="000000" w:themeColor="text1"/>
-                <w:sz w:val="24"/>
-                <w:szCs w:val="24"/>
-              </w:rPr>
-              <w:t>} pada</w:t>
+              <w:t>${uraian_tugas} pada</w:t>
             </w:r>
             <w:r>
               <w:rPr>
@@ -2039,105 +937,14 @@
               </w:rPr>
               <w:t xml:space="preserve"> </w:t>
             </w:r>
-            <w:proofErr w:type="spellStart"/>
-            <w:r>
-              <w:rPr>
-                <w:rFonts w:ascii="Bookman Old Style" w:eastAsia="Bookman Old Style" w:hAnsi="Bookman Old Style" w:cs="Bookman Old Style"/>
-                <w:color w:val="000000" w:themeColor="text1"/>
-                <w:sz w:val="24"/>
-                <w:szCs w:val="24"/>
-              </w:rPr>
-              <w:t>tanggal</w:t>
-            </w:r>
-            <w:proofErr w:type="spellEnd"/>
-            <w:r>
-              <w:rPr>
-                <w:rFonts w:ascii="Bookman Old Style" w:eastAsia="Bookman Old Style" w:hAnsi="Bookman Old Style" w:cs="Bookman Old Style"/>
-                <w:color w:val="000000" w:themeColor="text1"/>
-                <w:sz w:val="24"/>
-                <w:szCs w:val="24"/>
-              </w:rPr>
-              <w:t xml:space="preserve"> ${</w:t>
-            </w:r>
-            <w:proofErr w:type="spellStart"/>
-            <w:r>
-              <w:rPr>
-                <w:rFonts w:ascii="Bookman Old Style" w:eastAsia="Bookman Old Style" w:hAnsi="Bookman Old Style" w:cs="Bookman Old Style"/>
-                <w:color w:val="000000" w:themeColor="text1"/>
-                <w:sz w:val="24"/>
-                <w:szCs w:val="24"/>
-              </w:rPr>
-              <w:t>awal</w:t>
-            </w:r>
-            <w:proofErr w:type="spellEnd"/>
-            <w:r>
-              <w:rPr>
-                <w:rFonts w:ascii="Bookman Old Style" w:eastAsia="Bookman Old Style" w:hAnsi="Bookman Old Style" w:cs="Bookman Old Style"/>
-                <w:color w:val="000000" w:themeColor="text1"/>
-                <w:sz w:val="24"/>
-                <w:szCs w:val="24"/>
-              </w:rPr>
-              <w:t xml:space="preserve">} </w:t>
-            </w:r>
-            <w:proofErr w:type="spellStart"/>
-            <w:r>
-              <w:rPr>
-                <w:rFonts w:ascii="Bookman Old Style" w:eastAsia="Bookman Old Style" w:hAnsi="Bookman Old Style" w:cs="Bookman Old Style"/>
-                <w:color w:val="000000" w:themeColor="text1"/>
-                <w:sz w:val="24"/>
-                <w:szCs w:val="24"/>
-              </w:rPr>
-              <w:t>sampai</w:t>
-            </w:r>
-            <w:proofErr w:type="spellEnd"/>
-            <w:r>
-              <w:rPr>
-                <w:rFonts w:ascii="Bookman Old Style" w:eastAsia="Bookman Old Style" w:hAnsi="Bookman Old Style" w:cs="Bookman Old Style"/>
-                <w:color w:val="000000" w:themeColor="text1"/>
-                <w:sz w:val="24"/>
-                <w:szCs w:val="24"/>
-              </w:rPr>
-              <w:t xml:space="preserve"> </w:t>
-            </w:r>
-            <w:proofErr w:type="spellStart"/>
-            <w:r>
-              <w:rPr>
-                <w:rFonts w:ascii="Bookman Old Style" w:eastAsia="Bookman Old Style" w:hAnsi="Bookman Old Style" w:cs="Bookman Old Style"/>
-                <w:color w:val="000000" w:themeColor="text1"/>
-                <w:sz w:val="24"/>
-                <w:szCs w:val="24"/>
-              </w:rPr>
-              <w:t>dengan</w:t>
-            </w:r>
-            <w:proofErr w:type="spellEnd"/>
-            <w:r>
-              <w:rPr>
-                <w:rFonts w:ascii="Bookman Old Style" w:eastAsia="Bookman Old Style" w:hAnsi="Bookman Old Style" w:cs="Bookman Old Style"/>
-                <w:color w:val="000000" w:themeColor="text1"/>
-                <w:sz w:val="24"/>
-                <w:szCs w:val="24"/>
-              </w:rPr>
-              <w:t xml:space="preserve"> ${</w:t>
-            </w:r>
-            <w:proofErr w:type="spellStart"/>
-            <w:r>
-              <w:rPr>
-                <w:rFonts w:ascii="Bookman Old Style" w:eastAsia="Bookman Old Style" w:hAnsi="Bookman Old Style" w:cs="Bookman Old Style"/>
-                <w:color w:val="000000" w:themeColor="text1"/>
-                <w:sz w:val="24"/>
-                <w:szCs w:val="24"/>
-              </w:rPr>
-              <w:t>akhir</w:t>
-            </w:r>
-            <w:proofErr w:type="spellEnd"/>
-            <w:r>
-              <w:rPr>
-                <w:rFonts w:ascii="Bookman Old Style" w:eastAsia="Bookman Old Style" w:hAnsi="Bookman Old Style" w:cs="Bookman Old Style"/>
-                <w:color w:val="000000" w:themeColor="text1"/>
-                <w:sz w:val="24"/>
-                <w:szCs w:val="24"/>
-              </w:rPr>
-              <w:t>}.</w:t>
+            <w:r>
+              <w:rPr>
+                <w:rFonts w:ascii="Bookman Old Style" w:eastAsia="Bookman Old Style" w:hAnsi="Bookman Old Style" w:cs="Bookman Old Style"/>
+                <w:color w:val="000000" w:themeColor="text1"/>
+                <w:sz w:val="24"/>
+                <w:szCs w:val="24"/>
+              </w:rPr>
+              <w:t>tanggal ${awal} sampai dengan ${akhir}.</w:t>
             </w:r>
           </w:p>
         </w:tc>
@@ -2209,105 +1016,49 @@
           <w:p>
             <w:pPr>
               <w:rPr>
-                <w:rFonts w:ascii="Book Antiqua" w:hAnsi="Book Antiqua" w:cstheme="minorHAnsi"/>
-                <w:sz w:val="24"/>
-                <w:szCs w:val="24"/>
-              </w:rPr>
-            </w:pPr>
-            <w:proofErr w:type="spellStart"/>
-            <w:r>
-              <w:rPr>
-                <w:rFonts w:ascii="Book Antiqua" w:hAnsi="Book Antiqua" w:cstheme="minorHAnsi"/>
-                <w:sz w:val="24"/>
-                <w:szCs w:val="24"/>
-              </w:rPr>
-              <w:t>Barabai</w:t>
-            </w:r>
-            <w:proofErr w:type="spellEnd"/>
-            <w:r>
-              <w:rPr>
-                <w:rFonts w:ascii="Book Antiqua" w:hAnsi="Book Antiqua" w:cstheme="minorHAnsi"/>
-                <w:sz w:val="24"/>
-                <w:szCs w:val="24"/>
-              </w:rPr>
-              <w:t>, ${</w:t>
-            </w:r>
-            <w:proofErr w:type="spellStart"/>
-            <w:r>
-              <w:rPr>
-                <w:rFonts w:ascii="Book Antiqua" w:hAnsi="Book Antiqua" w:cstheme="minorHAnsi"/>
-                <w:sz w:val="24"/>
-                <w:szCs w:val="24"/>
-              </w:rPr>
-              <w:t>tanggal</w:t>
-            </w:r>
-            <w:proofErr w:type="spellEnd"/>
-            <w:r>
-              <w:rPr>
-                <w:rFonts w:ascii="Book Antiqua" w:hAnsi="Book Antiqua" w:cstheme="minorHAnsi"/>
-                <w:sz w:val="24"/>
-                <w:szCs w:val="24"/>
-              </w:rPr>
-              <w:t>}</w:t>
-            </w:r>
-          </w:p>
-          <w:p>
-            <w:pPr>
-              <w:rPr>
-                <w:rFonts w:ascii="Book Antiqua" w:hAnsi="Book Antiqua" w:cstheme="minorHAnsi"/>
-                <w:sz w:val="24"/>
-                <w:szCs w:val="24"/>
-              </w:rPr>
-            </w:pPr>
-            <w:proofErr w:type="spellStart"/>
-            <w:r>
-              <w:rPr>
-                <w:rFonts w:ascii="Book Antiqua" w:hAnsi="Book Antiqua" w:cstheme="minorHAnsi"/>
-                <w:sz w:val="24"/>
-                <w:szCs w:val="24"/>
-              </w:rPr>
-              <w:t>Kepala</w:t>
-            </w:r>
-            <w:proofErr w:type="spellEnd"/>
-            <w:r>
-              <w:rPr>
-                <w:rFonts w:ascii="Book Antiqua" w:hAnsi="Book Antiqua" w:cstheme="minorHAnsi"/>
-                <w:sz w:val="24"/>
-                <w:szCs w:val="24"/>
-              </w:rPr>
-              <w:t xml:space="preserve"> BPS</w:t>
-            </w:r>
-            <w:r>
-              <w:rPr>
-                <w:rFonts w:ascii="Book Antiqua" w:hAnsi="Book Antiqua" w:cstheme="minorHAnsi"/>
-                <w:sz w:val="24"/>
-                <w:szCs w:val="24"/>
-              </w:rPr>
-              <w:t xml:space="preserve"> ${</w:t>
-            </w:r>
-            <w:proofErr w:type="spellStart"/>
-            <w:r>
-              <w:rPr>
-                <w:rFonts w:ascii="Book Antiqua" w:hAnsi="Book Antiqua" w:cstheme="minorHAnsi"/>
-                <w:sz w:val="24"/>
-                <w:szCs w:val="24"/>
-              </w:rPr>
-              <w:t>kabupaten</w:t>
-            </w:r>
-            <w:proofErr w:type="spellEnd"/>
-            <w:r>
-              <w:rPr>
-                <w:rFonts w:ascii="Book Antiqua" w:hAnsi="Book Antiqua" w:cstheme="minorHAnsi"/>
-                <w:sz w:val="24"/>
-                <w:szCs w:val="24"/>
-              </w:rPr>
-              <w:t>}</w:t>
-            </w:r>
-          </w:p>
-          <w:p>
-            <w:pPr>
-              <w:rPr>
-                <w:rFonts w:ascii="Book Antiqua" w:hAnsi="Book Antiqua" w:cstheme="minorHAnsi"/>
+                <w:rFonts w:ascii="Bookman Old Style" w:hAnsi="Bookman Old Style" w:cstheme="minorHAnsi"/>
+                <w:sz w:val="24"/>
+                <w:szCs w:val="24"/>
+              </w:rPr>
+            </w:pPr>
+            <w:r>
+              <w:rPr>
+                <w:rFonts w:ascii="Bookman Old Style" w:hAnsi="Bookman Old Style" w:cstheme="minorHAnsi"/>
+                <w:sz w:val="24"/>
+                <w:szCs w:val="24"/>
+              </w:rPr>
+              <w:t>Barabai, ${tanggal}</w:t>
+            </w:r>
+          </w:p>
+          <w:p>
+            <w:pPr>
+              <w:rPr>
+                <w:rFonts w:ascii="Bookman Old Style" w:hAnsi="Bookman Old Style" w:cstheme="minorHAnsi"/>
+                <w:sz w:val="24"/>
+                <w:szCs w:val="24"/>
+              </w:rPr>
+            </w:pPr>
+            <w:r>
+              <w:rPr>
+                <w:rFonts w:ascii="Bookman Old Style" w:hAnsi="Bookman Old Style" w:cstheme="minorHAnsi"/>
+                <w:sz w:val="24"/>
+                <w:szCs w:val="24"/>
+              </w:rPr>
+              <w:t>Kepala BPS</w:t>
+            </w:r>
+            <w:r>
+              <w:rPr>
+                <w:rFonts w:ascii="Bookman Old Style" w:hAnsi="Bookman Old Style" w:cstheme="minorHAnsi"/>
+                <w:sz w:val="24"/>
+                <w:szCs w:val="24"/>
+              </w:rPr>
+              <w:t xml:space="preserve"> ${kabupaten}</w:t>
+            </w:r>
+          </w:p>
+          <w:p>
+            <w:pPr>
+              <w:rPr>
+                <w:rFonts w:ascii="Bookman Old Style" w:hAnsi="Bookman Old Style" w:cstheme="minorHAnsi"/>
                 <w:b/>
                 <w:bCs/>
                 <w:sz w:val="24"/>
@@ -2319,7 +1070,7 @@
           <w:p>
             <w:pPr>
               <w:rPr>
-                <w:rFonts w:ascii="Book Antiqua" w:hAnsi="Book Antiqua" w:cstheme="minorHAnsi"/>
+                <w:rFonts w:ascii="Bookman Old Style" w:hAnsi="Bookman Old Style" w:cstheme="minorHAnsi"/>
                 <w:b/>
                 <w:bCs/>
                 <w:sz w:val="24"/>
@@ -2331,7 +1082,7 @@
           <w:p>
             <w:pPr>
               <w:rPr>
-                <w:rFonts w:ascii="Book Antiqua" w:hAnsi="Book Antiqua" w:cstheme="minorHAnsi"/>
+                <w:rFonts w:ascii="Bookman Old Style" w:hAnsi="Bookman Old Style" w:cstheme="minorHAnsi"/>
                 <w:b/>
                 <w:bCs/>
                 <w:sz w:val="24"/>
@@ -2343,7 +1094,7 @@
           <w:p>
             <w:pPr>
               <w:rPr>
-                <w:rFonts w:ascii="Book Antiqua" w:hAnsi="Book Antiqua" w:cstheme="minorHAnsi"/>
+                <w:rFonts w:ascii="Bookman Old Style" w:hAnsi="Bookman Old Style" w:cstheme="minorHAnsi"/>
                 <w:b/>
                 <w:bCs/>
                 <w:sz w:val="24"/>
@@ -2362,29 +1113,11 @@
             </w:pPr>
             <w:r>
               <w:rPr>
-                <w:rFonts w:ascii="Book Antiqua" w:hAnsi="Book Antiqua" w:cstheme="minorHAnsi"/>
-                <w:sz w:val="24"/>
-                <w:szCs w:val="24"/>
-              </w:rPr>
-              <w:t>${</w:t>
-            </w:r>
-            <w:proofErr w:type="spellStart"/>
-            <w:r>
-              <w:rPr>
-                <w:rFonts w:ascii="Book Antiqua" w:hAnsi="Book Antiqua" w:cstheme="minorHAnsi"/>
-                <w:sz w:val="24"/>
-                <w:szCs w:val="24"/>
-              </w:rPr>
-              <w:t>kepala</w:t>
-            </w:r>
-            <w:proofErr w:type="spellEnd"/>
-            <w:r>
-              <w:rPr>
-                <w:rFonts w:ascii="Book Antiqua" w:hAnsi="Book Antiqua" w:cstheme="minorHAnsi"/>
-                <w:sz w:val="24"/>
-                <w:szCs w:val="24"/>
-              </w:rPr>
-              <w:t>}</w:t>
+                <w:rFonts w:ascii="Bookman Old Style" w:hAnsi="Bookman Old Style" w:cstheme="minorHAnsi"/>
+                <w:sz w:val="24"/>
+                <w:szCs w:val="24"/>
+              </w:rPr>
+              <w:t>${kepala}</w:t>
             </w:r>
           </w:p>
         </w:tc>

</xml_diff>